<commit_message>
minor editing for chap0.5
</commit_message>
<xml_diff>
--- a/DL-Elegantly-Point-Five-How-To-Read-This-Book.docx
+++ b/DL-Elegantly-Point-Five-How-To-Read-This-Book.docx
@@ -24,7 +24,7 @@
           <w:color w:val="1A1A1B"/>
           <w:sz w:val="21"/>
           <w:szCs w:val="21"/>
-          <w:shd w:fill="FFFFFF" w:val="clear"/>
+          <w:highlight w:val="white"/>
         </w:rPr>
       </w:r>
     </w:p>
@@ -73,7 +73,7 @@
           <w:color w:val="1A1A1B"/>
           <w:sz w:val="21"/>
           <w:szCs w:val="21"/>
-          <w:shd w:fill="FFFFFF" w:val="clear"/>
+          <w:highlight w:val="white"/>
         </w:rPr>
       </w:r>
     </w:p>
@@ -116,7 +116,7 @@
           <w:color w:val="1A1A1B"/>
           <w:sz w:val="21"/>
           <w:szCs w:val="21"/>
-          <w:shd w:fill="FFFFFF" w:val="clear"/>
+          <w:highlight w:val="white"/>
         </w:rPr>
       </w:r>
     </w:p>
@@ -159,30 +159,50 @@
           <w:color w:val="1A1A1B"/>
           <w:sz w:val="21"/>
           <w:szCs w:val="21"/>
-          <w:shd w:fill="FFFFFF" w:val="clear"/>
-        </w:rPr>
-      </w:r>
-    </w:p>
-    <w:p>
-      <w:pPr>
-        <w:pStyle w:val="Normal"/>
-        <w:rPr>
-          <w:rFonts w:ascii="Arial" w:hAnsi="Arial" w:eastAsia="Times New Roman" w:cs="Arial"/>
-          <w:color w:val="1A1A1B"/>
-          <w:sz w:val="21"/>
-          <w:szCs w:val="21"/>
-          <w:highlight w:val="white"/>
-        </w:rPr>
-      </w:pPr>
-      <w:r>
-        <w:rPr>
-          <w:rFonts w:eastAsia="Times New Roman" w:cs="Arial" w:ascii="Arial" w:hAnsi="Arial"/>
-          <w:color w:val="1A1A1B"/>
-          <w:sz w:val="21"/>
-          <w:szCs w:val="21"/>
-          <w:shd w:fill="FFFFFF" w:val="clear"/>
-        </w:rPr>
-        <w:t>Part I, “Introducing Deep Learning,” is well suited to any interested reader. Anyone at all!  The aim of this part is to serve as a high-level overview that establishes what deep learning is, how it evolved to be ubiquitous, and how it is related to concepts like AI, Machine Learning, and Re</w:t>
+          <w:highlight w:val="white"/>
+        </w:rPr>
+      </w:r>
+    </w:p>
+    <w:p>
+      <w:pPr>
+        <w:pStyle w:val="Normal"/>
+        <w:rPr>
+          <w:rFonts w:ascii="Arial" w:hAnsi="Arial" w:eastAsia="Times New Roman" w:cs="Arial"/>
+          <w:color w:val="1A1A1B"/>
+          <w:sz w:val="21"/>
+          <w:szCs w:val="21"/>
+          <w:highlight w:val="white"/>
+        </w:rPr>
+      </w:pPr>
+      <w:r>
+        <w:rPr>
+          <w:rFonts w:eastAsia="Times New Roman" w:cs="Arial" w:ascii="Arial" w:hAnsi="Arial"/>
+          <w:color w:val="1A1A1B"/>
+          <w:sz w:val="21"/>
+          <w:szCs w:val="21"/>
+          <w:shd w:fill="FFFFFF" w:val="clear"/>
+        </w:rPr>
+        <w:t xml:space="preserve">Part I, “Introducing Deep Learning,” is well suited to any interested reader, </w:t>
+      </w:r>
+      <w:r>
+        <w:rPr>
+          <w:rFonts w:eastAsia="Times New Roman" w:cs="Arial" w:ascii="Arial" w:hAnsi="Arial"/>
+          <w:color w:val="1A1A1B"/>
+          <w:sz w:val="21"/>
+          <w:szCs w:val="21"/>
+          <w:shd w:fill="FFFFFF" w:val="clear"/>
+        </w:rPr>
+        <w:t>a</w:t>
+      </w:r>
+      <w:r>
+        <w:rPr>
+          <w:rFonts w:eastAsia="Times New Roman" w:cs="Arial" w:ascii="Arial" w:hAnsi="Arial"/>
+          <w:color w:val="1A1A1B"/>
+          <w:sz w:val="21"/>
+          <w:szCs w:val="21"/>
+          <w:shd w:fill="FFFFFF" w:val="clear"/>
+        </w:rPr>
+        <w:t>nyone at all!  The aim of this part is to serve as a high-level overview that establishes what deep learning is, how it evolved to be ubiquitous, and how it is related to concepts like AI, Machine Learning, and Re</w:t>
       </w:r>
       <w:bookmarkStart w:id="0" w:name="_GoBack"/>
       <w:bookmarkEnd w:id="0"/>
@@ -214,7 +234,7 @@
           <w:color w:val="1A1A1B"/>
           <w:sz w:val="21"/>
           <w:szCs w:val="21"/>
-          <w:shd w:fill="FFFFFF" w:val="clear"/>
+          <w:highlight w:val="white"/>
         </w:rPr>
       </w:r>
     </w:p>
@@ -257,7 +277,7 @@
           <w:color w:val="1A1A1B"/>
           <w:sz w:val="21"/>
           <w:szCs w:val="21"/>
-          <w:shd w:fill="FFFFFF" w:val="clear"/>
+          <w:highlight w:val="white"/>
         </w:rPr>
       </w:r>
     </w:p>
@@ -300,7 +320,7 @@
           <w:color w:val="1A1A1B"/>
           <w:sz w:val="21"/>
           <w:szCs w:val="21"/>
-          <w:shd w:fill="FFFFFF" w:val="clear"/>
+          <w:highlight w:val="white"/>
         </w:rPr>
       </w:r>
     </w:p>
@@ -343,7 +363,7 @@
           <w:color w:val="1A1A1B"/>
           <w:sz w:val="21"/>
           <w:szCs w:val="21"/>
-          <w:shd w:fill="FFFFFF" w:val="clear"/>
+          <w:highlight w:val="white"/>
         </w:rPr>
       </w:r>
     </w:p>
@@ -408,7 +428,7 @@
           <w:color w:val="1A1A1B"/>
           <w:sz w:val="21"/>
           <w:szCs w:val="21"/>
-          <w:shd w:fill="FFFFFF" w:val="clear"/>
+          <w:highlight w:val="white"/>
         </w:rPr>
       </w:r>
     </w:p>
@@ -456,7 +476,7 @@
           <w:color w:val="1A1A1B"/>
           <w:sz w:val="21"/>
           <w:szCs w:val="21"/>
-          <w:shd w:fill="FFFFFF" w:val="clear"/>
+          <w:highlight w:val="white"/>
         </w:rPr>
       </w:r>
     </w:p>
@@ -499,7 +519,7 @@
           <w:color w:val="1A1A1B"/>
           <w:sz w:val="21"/>
           <w:szCs w:val="21"/>
-          <w:shd w:fill="FFFFFF" w:val="clear"/>
+          <w:highlight w:val="white"/>
         </w:rPr>
       </w:r>
     </w:p>
@@ -542,7 +562,7 @@
           <w:color w:val="1A1A1B"/>
           <w:sz w:val="21"/>
           <w:szCs w:val="21"/>
-          <w:shd w:fill="FFFFFF" w:val="clear"/>
+          <w:highlight w:val="white"/>
         </w:rPr>
       </w:r>
     </w:p>
@@ -585,7 +605,7 @@
           <w:color w:val="1A1A1B"/>
           <w:sz w:val="21"/>
           <w:szCs w:val="21"/>
-          <w:shd w:fill="FFFFFF" w:val="clear"/>
+          <w:highlight w:val="white"/>
         </w:rPr>
       </w:r>
     </w:p>
@@ -633,28 +653,28 @@
           <w:color w:val="1A1A1B"/>
           <w:sz w:val="21"/>
           <w:szCs w:val="21"/>
-          <w:shd w:fill="FFFFFF" w:val="clear"/>
-        </w:rPr>
-      </w:r>
-    </w:p>
-    <w:p>
-      <w:pPr>
-        <w:pStyle w:val="Normal"/>
-        <w:rPr>
-          <w:rFonts w:ascii="Arial" w:hAnsi="Arial" w:eastAsia="Times New Roman" w:cs="Arial"/>
-          <w:color w:val="1A1A1B"/>
-          <w:sz w:val="21"/>
-          <w:szCs w:val="21"/>
-          <w:highlight w:val="white"/>
-        </w:rPr>
-      </w:pPr>
-      <w:r>
-        <w:rPr>
-          <w:rFonts w:eastAsia="Times New Roman" w:cs="Arial" w:ascii="Arial" w:hAnsi="Arial"/>
-          <w:color w:val="1A1A1B"/>
-          <w:sz w:val="21"/>
-          <w:szCs w:val="21"/>
-          <w:shd w:fill="FFFFFF" w:val="clear"/>
+          <w:highlight w:val="white"/>
+        </w:rPr>
+      </w:r>
+    </w:p>
+    <w:p>
+      <w:pPr>
+        <w:pStyle w:val="Normal"/>
+        <w:rPr>
+          <w:rFonts w:ascii="Arial" w:hAnsi="Arial" w:eastAsia="Times New Roman" w:cs="Arial"/>
+          <w:color w:val="1A1A1B"/>
+          <w:sz w:val="21"/>
+          <w:szCs w:val="21"/>
+          <w:highlight w:val="white"/>
+        </w:rPr>
+      </w:pPr>
+      <w:r>
+        <w:rPr>
+          <w:rFonts w:eastAsia="Times New Roman" w:cs="Arial" w:ascii="Arial" w:hAnsi="Arial"/>
+          <w:color w:val="1A1A1B"/>
+          <w:sz w:val="21"/>
+          <w:szCs w:val="21"/>
+          <w:highlight w:val="white"/>
         </w:rPr>
       </w:r>
     </w:p>
@@ -697,28 +717,28 @@
           <w:color w:val="1A1A1B"/>
           <w:sz w:val="21"/>
           <w:szCs w:val="21"/>
-          <w:shd w:fill="FFFFFF" w:val="clear"/>
-        </w:rPr>
-      </w:r>
-    </w:p>
-    <w:p>
-      <w:pPr>
-        <w:pStyle w:val="Normal"/>
-        <w:rPr>
-          <w:rFonts w:ascii="Arial" w:hAnsi="Arial" w:eastAsia="Times New Roman" w:cs="Arial"/>
-          <w:color w:val="1A1A1B"/>
-          <w:sz w:val="21"/>
-          <w:szCs w:val="21"/>
-          <w:highlight w:val="white"/>
-        </w:rPr>
-      </w:pPr>
-      <w:r>
-        <w:rPr>
-          <w:rFonts w:eastAsia="Times New Roman" w:cs="Arial" w:ascii="Arial" w:hAnsi="Arial"/>
-          <w:color w:val="1A1A1B"/>
-          <w:sz w:val="21"/>
-          <w:szCs w:val="21"/>
-          <w:shd w:fill="FFFFFF" w:val="clear"/>
+          <w:highlight w:val="white"/>
+        </w:rPr>
+      </w:r>
+    </w:p>
+    <w:p>
+      <w:pPr>
+        <w:pStyle w:val="Normal"/>
+        <w:rPr>
+          <w:rFonts w:ascii="Arial" w:hAnsi="Arial" w:eastAsia="Times New Roman" w:cs="Arial"/>
+          <w:color w:val="1A1A1B"/>
+          <w:sz w:val="21"/>
+          <w:szCs w:val="21"/>
+          <w:highlight w:val="white"/>
+        </w:rPr>
+      </w:pPr>
+      <w:r>
+        <w:rPr>
+          <w:rFonts w:eastAsia="Times New Roman" w:cs="Arial" w:ascii="Arial" w:hAnsi="Arial"/>
+          <w:color w:val="1A1A1B"/>
+          <w:sz w:val="21"/>
+          <w:szCs w:val="21"/>
+          <w:highlight w:val="white"/>
         </w:rPr>
       </w:r>
     </w:p>
@@ -761,91 +781,91 @@
           <w:color w:val="1A1A1B"/>
           <w:sz w:val="21"/>
           <w:szCs w:val="21"/>
-          <w:shd w:fill="FFFFFF" w:val="clear"/>
-        </w:rPr>
-      </w:r>
-    </w:p>
-    <w:p>
-      <w:pPr>
-        <w:pStyle w:val="Normal"/>
-        <w:rPr>
-          <w:rFonts w:ascii="Arial" w:hAnsi="Arial" w:eastAsia="Times New Roman" w:cs="Arial"/>
-          <w:color w:val="1A1A1B"/>
-          <w:sz w:val="21"/>
-          <w:szCs w:val="21"/>
-          <w:highlight w:val="white"/>
-        </w:rPr>
-      </w:pPr>
-      <w:r>
-        <w:rPr>
-          <w:rFonts w:eastAsia="Times New Roman" w:cs="Arial" w:ascii="Arial" w:hAnsi="Arial"/>
-          <w:color w:val="1A1A1B"/>
-          <w:sz w:val="21"/>
-          <w:szCs w:val="21"/>
-          <w:shd w:fill="FFFFFF" w:val="clear"/>
-        </w:rPr>
-      </w:r>
-    </w:p>
-    <w:p>
-      <w:pPr>
-        <w:pStyle w:val="Normal"/>
-        <w:rPr>
-          <w:rFonts w:ascii="Arial" w:hAnsi="Arial" w:eastAsia="Times New Roman" w:cs="Arial"/>
-          <w:color w:val="1A1A1B"/>
-          <w:sz w:val="21"/>
-          <w:szCs w:val="21"/>
-          <w:highlight w:val="white"/>
-        </w:rPr>
-      </w:pPr>
-      <w:r>
-        <w:rPr>
-          <w:rFonts w:eastAsia="Times New Roman" w:cs="Arial" w:ascii="Arial" w:hAnsi="Arial"/>
-          <w:color w:val="1A1A1B"/>
-          <w:sz w:val="21"/>
-          <w:szCs w:val="21"/>
-          <w:shd w:fill="FFFFFF" w:val="clear"/>
-        </w:rPr>
-      </w:r>
-    </w:p>
-    <w:p>
-      <w:pPr>
-        <w:pStyle w:val="Normal"/>
-        <w:rPr>
-          <w:rFonts w:ascii="Arial" w:hAnsi="Arial" w:eastAsia="Times New Roman" w:cs="Arial"/>
-          <w:color w:val="1A1A1B"/>
-          <w:sz w:val="21"/>
-          <w:szCs w:val="21"/>
-          <w:highlight w:val="white"/>
-        </w:rPr>
-      </w:pPr>
-      <w:r>
-        <w:rPr>
-          <w:rFonts w:eastAsia="Times New Roman" w:cs="Arial" w:ascii="Arial" w:hAnsi="Arial"/>
-          <w:color w:val="1A1A1B"/>
-          <w:sz w:val="21"/>
-          <w:szCs w:val="21"/>
-          <w:shd w:fill="FFFFFF" w:val="clear"/>
-        </w:rPr>
-      </w:r>
-    </w:p>
-    <w:p>
-      <w:pPr>
-        <w:pStyle w:val="Normal"/>
-        <w:rPr>
-          <w:rFonts w:ascii="Arial" w:hAnsi="Arial" w:eastAsia="Times New Roman" w:cs="Arial"/>
-          <w:color w:val="1A1A1B"/>
-          <w:sz w:val="21"/>
-          <w:szCs w:val="21"/>
-          <w:highlight w:val="white"/>
-        </w:rPr>
-      </w:pPr>
-      <w:r>
-        <w:rPr>
-          <w:rFonts w:eastAsia="Times New Roman" w:cs="Arial" w:ascii="Arial" w:hAnsi="Arial"/>
-          <w:color w:val="1A1A1B"/>
-          <w:sz w:val="21"/>
-          <w:szCs w:val="21"/>
-          <w:shd w:fill="FFFFFF" w:val="clear"/>
+          <w:highlight w:val="white"/>
+        </w:rPr>
+      </w:r>
+    </w:p>
+    <w:p>
+      <w:pPr>
+        <w:pStyle w:val="Normal"/>
+        <w:rPr>
+          <w:rFonts w:ascii="Arial" w:hAnsi="Arial" w:eastAsia="Times New Roman" w:cs="Arial"/>
+          <w:color w:val="1A1A1B"/>
+          <w:sz w:val="21"/>
+          <w:szCs w:val="21"/>
+          <w:highlight w:val="white"/>
+        </w:rPr>
+      </w:pPr>
+      <w:r>
+        <w:rPr>
+          <w:rFonts w:eastAsia="Times New Roman" w:cs="Arial" w:ascii="Arial" w:hAnsi="Arial"/>
+          <w:color w:val="1A1A1B"/>
+          <w:sz w:val="21"/>
+          <w:szCs w:val="21"/>
+          <w:highlight w:val="white"/>
+        </w:rPr>
+      </w:r>
+    </w:p>
+    <w:p>
+      <w:pPr>
+        <w:pStyle w:val="Normal"/>
+        <w:rPr>
+          <w:rFonts w:ascii="Arial" w:hAnsi="Arial" w:eastAsia="Times New Roman" w:cs="Arial"/>
+          <w:color w:val="1A1A1B"/>
+          <w:sz w:val="21"/>
+          <w:szCs w:val="21"/>
+          <w:highlight w:val="white"/>
+        </w:rPr>
+      </w:pPr>
+      <w:r>
+        <w:rPr>
+          <w:rFonts w:eastAsia="Times New Roman" w:cs="Arial" w:ascii="Arial" w:hAnsi="Arial"/>
+          <w:color w:val="1A1A1B"/>
+          <w:sz w:val="21"/>
+          <w:szCs w:val="21"/>
+          <w:highlight w:val="white"/>
+        </w:rPr>
+      </w:r>
+    </w:p>
+    <w:p>
+      <w:pPr>
+        <w:pStyle w:val="Normal"/>
+        <w:rPr>
+          <w:rFonts w:ascii="Arial" w:hAnsi="Arial" w:eastAsia="Times New Roman" w:cs="Arial"/>
+          <w:color w:val="1A1A1B"/>
+          <w:sz w:val="21"/>
+          <w:szCs w:val="21"/>
+          <w:highlight w:val="white"/>
+        </w:rPr>
+      </w:pPr>
+      <w:r>
+        <w:rPr>
+          <w:rFonts w:eastAsia="Times New Roman" w:cs="Arial" w:ascii="Arial" w:hAnsi="Arial"/>
+          <w:color w:val="1A1A1B"/>
+          <w:sz w:val="21"/>
+          <w:szCs w:val="21"/>
+          <w:highlight w:val="white"/>
+        </w:rPr>
+      </w:r>
+    </w:p>
+    <w:p>
+      <w:pPr>
+        <w:pStyle w:val="Normal"/>
+        <w:rPr>
+          <w:rFonts w:ascii="Arial" w:hAnsi="Arial" w:eastAsia="Times New Roman" w:cs="Arial"/>
+          <w:color w:val="1A1A1B"/>
+          <w:sz w:val="21"/>
+          <w:szCs w:val="21"/>
+          <w:highlight w:val="white"/>
+        </w:rPr>
+      </w:pPr>
+      <w:r>
+        <w:rPr>
+          <w:rFonts w:eastAsia="Times New Roman" w:cs="Arial" w:ascii="Arial" w:hAnsi="Arial"/>
+          <w:color w:val="1A1A1B"/>
+          <w:sz w:val="21"/>
+          <w:szCs w:val="21"/>
+          <w:highlight w:val="white"/>
         </w:rPr>
       </w:r>
     </w:p>
@@ -888,28 +908,28 @@
           <w:color w:val="1A1A1B"/>
           <w:sz w:val="21"/>
           <w:szCs w:val="21"/>
-          <w:shd w:fill="FFFFFF" w:val="clear"/>
-        </w:rPr>
-      </w:r>
-    </w:p>
-    <w:p>
-      <w:pPr>
-        <w:pStyle w:val="Normal"/>
-        <w:rPr>
-          <w:rFonts w:ascii="Arial" w:hAnsi="Arial" w:eastAsia="Times New Roman" w:cs="Arial"/>
-          <w:color w:val="1A1A1B"/>
-          <w:sz w:val="21"/>
-          <w:szCs w:val="21"/>
-          <w:highlight w:val="white"/>
-        </w:rPr>
-      </w:pPr>
-      <w:r>
-        <w:rPr>
-          <w:rFonts w:eastAsia="Times New Roman" w:cs="Arial" w:ascii="Arial" w:hAnsi="Arial"/>
-          <w:color w:val="1A1A1B"/>
-          <w:sz w:val="21"/>
-          <w:szCs w:val="21"/>
-          <w:shd w:fill="FFFFFF" w:val="clear"/>
+          <w:highlight w:val="white"/>
+        </w:rPr>
+      </w:r>
+    </w:p>
+    <w:p>
+      <w:pPr>
+        <w:pStyle w:val="Normal"/>
+        <w:rPr>
+          <w:rFonts w:ascii="Arial" w:hAnsi="Arial" w:eastAsia="Times New Roman" w:cs="Arial"/>
+          <w:color w:val="1A1A1B"/>
+          <w:sz w:val="21"/>
+          <w:szCs w:val="21"/>
+          <w:highlight w:val="white"/>
+        </w:rPr>
+      </w:pPr>
+      <w:r>
+        <w:rPr>
+          <w:rFonts w:eastAsia="Times New Roman" w:cs="Arial" w:ascii="Arial" w:hAnsi="Arial"/>
+          <w:color w:val="1A1A1B"/>
+          <w:sz w:val="21"/>
+          <w:szCs w:val="21"/>
+          <w:highlight w:val="white"/>
         </w:rPr>
       </w:r>
     </w:p>
@@ -952,49 +972,49 @@
           <w:color w:val="1A1A1B"/>
           <w:sz w:val="21"/>
           <w:szCs w:val="21"/>
-          <w:shd w:fill="FFFFFF" w:val="clear"/>
-        </w:rPr>
-      </w:r>
-    </w:p>
-    <w:p>
-      <w:pPr>
-        <w:pStyle w:val="Normal"/>
-        <w:rPr>
-          <w:rFonts w:ascii="Arial" w:hAnsi="Arial" w:eastAsia="Times New Roman" w:cs="Arial"/>
-          <w:color w:val="1A1A1B"/>
-          <w:sz w:val="21"/>
-          <w:szCs w:val="21"/>
-          <w:highlight w:val="white"/>
-        </w:rPr>
-      </w:pPr>
-      <w:r>
-        <w:rPr>
-          <w:rFonts w:eastAsia="Times New Roman" w:cs="Arial" w:ascii="Arial" w:hAnsi="Arial"/>
-          <w:color w:val="1A1A1B"/>
-          <w:sz w:val="21"/>
-          <w:szCs w:val="21"/>
-          <w:shd w:fill="FFFFFF" w:val="clear"/>
-        </w:rPr>
-      </w:r>
-    </w:p>
-    <w:p>
-      <w:pPr>
-        <w:pStyle w:val="Normal"/>
-        <w:rPr>
-          <w:rFonts w:ascii="Arial" w:hAnsi="Arial" w:eastAsia="Times New Roman" w:cs="Arial"/>
-          <w:color w:val="1A1A1B"/>
-          <w:sz w:val="21"/>
-          <w:szCs w:val="21"/>
-          <w:highlight w:val="white"/>
-        </w:rPr>
-      </w:pPr>
-      <w:r>
-        <w:rPr>
-          <w:rFonts w:eastAsia="Times New Roman" w:cs="Arial" w:ascii="Arial" w:hAnsi="Arial"/>
-          <w:color w:val="1A1A1B"/>
-          <w:sz w:val="21"/>
-          <w:szCs w:val="21"/>
-          <w:shd w:fill="FFFFFF" w:val="clear"/>
+          <w:highlight w:val="white"/>
+        </w:rPr>
+      </w:r>
+    </w:p>
+    <w:p>
+      <w:pPr>
+        <w:pStyle w:val="Normal"/>
+        <w:rPr>
+          <w:rFonts w:ascii="Arial" w:hAnsi="Arial" w:eastAsia="Times New Roman" w:cs="Arial"/>
+          <w:color w:val="1A1A1B"/>
+          <w:sz w:val="21"/>
+          <w:szCs w:val="21"/>
+          <w:highlight w:val="white"/>
+        </w:rPr>
+      </w:pPr>
+      <w:r>
+        <w:rPr>
+          <w:rFonts w:eastAsia="Times New Roman" w:cs="Arial" w:ascii="Arial" w:hAnsi="Arial"/>
+          <w:color w:val="1A1A1B"/>
+          <w:sz w:val="21"/>
+          <w:szCs w:val="21"/>
+          <w:highlight w:val="white"/>
+        </w:rPr>
+      </w:r>
+    </w:p>
+    <w:p>
+      <w:pPr>
+        <w:pStyle w:val="Normal"/>
+        <w:rPr>
+          <w:rFonts w:ascii="Arial" w:hAnsi="Arial" w:eastAsia="Times New Roman" w:cs="Arial"/>
+          <w:color w:val="1A1A1B"/>
+          <w:sz w:val="21"/>
+          <w:szCs w:val="21"/>
+          <w:highlight w:val="white"/>
+        </w:rPr>
+      </w:pPr>
+      <w:r>
+        <w:rPr>
+          <w:rFonts w:eastAsia="Times New Roman" w:cs="Arial" w:ascii="Arial" w:hAnsi="Arial"/>
+          <w:color w:val="1A1A1B"/>
+          <w:sz w:val="21"/>
+          <w:szCs w:val="21"/>
+          <w:highlight w:val="white"/>
         </w:rPr>
       </w:r>
     </w:p>
@@ -1032,7 +1052,9 @@
       </w:rPr>
     </w:rPrDefault>
     <w:pPrDefault>
-      <w:pPr/>
+      <w:pPr>
+        <w:suppressAutoHyphens w:val="true"/>
+      </w:pPr>
     </w:pPrDefault>
   </w:docDefaults>
   <w:latentStyles w:defLockedState="0" w:defUIPriority="99" w:defSemiHidden="0" w:defUnhideWhenUsed="0" w:defQFormat="0" w:count="376">
@@ -1419,6 +1441,7 @@
     <w:pPr>
       <w:widowControl/>
       <w:bidi w:val="0"/>
+      <w:spacing w:before="0" w:after="0"/>
       <w:jc w:val="left"/>
     </w:pPr>
     <w:rPr>
@@ -1439,7 +1462,7 @@
     <w:rPr/>
   </w:style>
   <w:style w:type="character" w:styleId="InternetLink">
-    <w:name w:val="Internet Link"/>
+    <w:name w:val="Hyperlink"/>
     <w:basedOn w:val="DefaultParagraphFont"/>
     <w:uiPriority w:val="99"/>
     <w:unhideWhenUsed/>
@@ -1571,7 +1594,6 @@
     <w:semiHidden/>
     <w:unhideWhenUsed/>
     <w:tblPr>
-      <w:tblInd w:w="0" w:type="dxa"/>
       <w:tblCellMar>
         <w:top w:w="0" w:type="dxa"/>
         <w:left w:w="108" w:type="dxa"/>

</xml_diff>